<commit_message>
Next round of edits
</commit_message>
<xml_diff>
--- a/Summary Files/RiverBend v2 MC.docx
+++ b/Summary Files/RiverBend v2 MC.docx
@@ -34,7 +34,7 @@
     </w:p>
     <w:p>
       <w:r>
-        <w:t>The random number seed for these runs was 869641208.</w:t>
+        <w:t>The random number seed for these runs was 186824455.</w:t>
       </w:r>
     </w:p>
     <w:p>
@@ -67,7 +67,7 @@
         <w:pStyle w:val="ListBullet"/>
       </w:pPr>
       <w:r>
-        <w:t>Discount Rate: 3.0%</w:t>
+        <w:t>Discount Rate: 3%</w:t>
       </w:r>
     </w:p>
     <w:p/>
@@ -283,7 +283,7 @@
               <w:jc w:val="right"/>
             </w:pPr>
             <w:r>
-              <w:t>(2,514,578; 5,092,459)</w:t>
+              <w:t>(2,453,822; 5,020,684)</w:t>
             </w:r>
           </w:p>
         </w:tc>
@@ -296,7 +296,7 @@
               <w:jc w:val="right"/>
             </w:pPr>
             <w:r>
-              <w:t>(6,460,675; 11,077,011)</w:t>
+              <w:t>(6,444,876; 11,040,937)</w:t>
             </w:r>
           </w:p>
         </w:tc>
@@ -391,7 +391,7 @@
               <w:jc w:val="right"/>
             </w:pPr>
             <w:r>
-              <w:t>(3,462,165; 4,278,429)</w:t>
+              <w:t>(3,461,123; 4,284,940)</w:t>
             </w:r>
           </w:p>
         </w:tc>
@@ -404,7 +404,7 @@
               <w:jc w:val="right"/>
             </w:pPr>
             <w:r>
-              <w:t>(7,708,241; 9,006,308)</w:t>
+              <w:t>(7,715,162; 8,983,635)</w:t>
             </w:r>
           </w:p>
         </w:tc>
@@ -499,7 +499,7 @@
               <w:jc w:val="right"/>
             </w:pPr>
             <w:r>
-              <w:t>(-1,347,876; 1,342,097)</w:t>
+              <w:t>(-1,442,657; 1,317,958)</w:t>
             </w:r>
           </w:p>
         </w:tc>
@@ -512,7 +512,7 @@
               <w:jc w:val="right"/>
             </w:pPr>
             <w:r>
-              <w:t>(-1,877,713; 2,877,945)</w:t>
+              <w:t>(-1,834,215; 2,856,562)</w:t>
             </w:r>
           </w:p>
         </w:tc>
@@ -607,7 +607,7 @@
               <w:jc w:val="right"/>
             </w:pPr>
             <w:r>
-              <w:t>(-1,347,876; 1,342,097)</w:t>
+              <w:t>(-1,442,657; 1,317,958)</w:t>
             </w:r>
           </w:p>
         </w:tc>
@@ -620,7 +620,7 @@
               <w:jc w:val="right"/>
             </w:pPr>
             <w:r>
-              <w:t>(2,107,049; 6,862,706)</w:t>
+              <w:t>(2,150,546; 6,841,323)</w:t>
             </w:r>
           </w:p>
         </w:tc>
@@ -823,7 +823,7 @@
               <w:jc w:val="right"/>
             </w:pPr>
             <w:r>
-              <w:t>(0.94; 4.86)</w:t>
+              <w:t>(0.80; 4.82)</w:t>
             </w:r>
           </w:p>
         </w:tc>
@@ -836,7 +836,7 @@
               <w:jc w:val="right"/>
             </w:pPr>
             <w:r>
-              <w:t>(1.57; 4.95)</w:t>
+              <w:t>(1.63; 4.93)</w:t>
             </w:r>
           </w:p>
         </w:tc>
@@ -931,7 +931,7 @@
               <w:jc w:val="right"/>
             </w:pPr>
             <w:r>
-              <w:t>(1.31; 2.73)</w:t>
+              <w:t>(1.27; 2.72)</w:t>
             </w:r>
           </w:p>
         </w:tc>
@@ -944,7 +944,7 @@
               <w:jc w:val="right"/>
             </w:pPr>
             <w:r>
-              <w:t>(1.55; 2.71)</w:t>
+              <w:t>(1.56; 2.70)</w:t>
             </w:r>
           </w:p>
         </w:tc>
@@ -4062,7 +4062,7 @@
     </w:p>
     <w:p>
       <w:r>
-        <w:t>Reduced Commute Time: Estimated benefit incurred due to the reduction of vehicle-hours in traffic as a result of an additional crossing. This benefit is separate from the externalities which focus on community level environmental and social impacts which are not internalized. Instead represent the value of a reduction in travel time itself internalized into the design process.,</w:t>
+        <w:t>Reduced Commute Time: Estimated benefit incurred due to the reduction of vehicle-hours in traffic as a result of an additional crossing. This benefit is separate from the externalities which focus on community level environmental and social impacts which are not internalized. Instead represent the value of a reduction in travel time itself internalized into the design process.</w:t>
       </w:r>
     </w:p>
     <w:p>
@@ -5313,17 +5313,17 @@
     </w:tbl>
     <w:p>
       <w:r>
-        <w:t>Greenhous Gas Emissions: The reduction in greenhouse gas emissions incurred due to fewer vehicle-hours in traffic over the year. This assumes that traffic remains at pre-action levels (i.e. a more efficient road network won't attract more motorists).,</w:t>
+        <w:t>Greenhous Gas Emissions: The reduction in greenhouse gas emissions incurred due to fewer vehicle-hours in traffic over the year. This assumes that traffic remains at pre-action levels (i.e. a more efficient road network won't attract more motorists).</w:t>
       </w:r>
     </w:p>
     <w:p>
       <w:r>
-        <w:t>Water Pollution: The reduction in water pollution incurred due to fewer vehicle-hours in traffic over the year. This assumes that traffic remains at pre-action levels (i.e. a more efficient road network won't attract more motorists).,</w:t>
+        <w:t>Water Pollution: The reduction in water pollution incurred due to fewer vehicle-hours in traffic over the year. This assumes that traffic remains at pre-action levels (i.e. a more efficient road network won't attract more motorists).</w:t>
       </w:r>
     </w:p>
     <w:p>
       <w:r>
-        <w:t>Better linking of communities: More efficient traffic flow and the inclusion of a pedestrian crossing help strengthen the link between communities on the two sides of the river.,</w:t>
+        <w:t>Better linking of communities: More efficient traffic flow and the inclusion of a pedestrian crossing help strengthen the link between communities on the two sides of the river.</w:t>
       </w:r>
     </w:p>
     <w:sectPr>

</xml_diff>

<commit_message>
allowing commas in numeric inputs
</commit_message>
<xml_diff>
--- a/Summary Files/RiverBend v2 MC.docx
+++ b/Summary Files/RiverBend v2 MC.docx
@@ -24,17 +24,17 @@
     </w:p>
     <w:p>
       <w:r>
-        <w:t>For Retrofit (Alternative 1) 18000 Monte-Carlo simulations were run.</w:t>
+        <w:t>For Retrofit (Alternative 1) 13000 Monte-Carlo simulations were run.</w:t>
       </w:r>
     </w:p>
     <w:p>
       <w:r>
-        <w:t>For New Bridge (Alternative 2) 9000 Monte-Carlo simulations were run.</w:t>
+        <w:t>For New Bridge (Alternative 2) 12000 Monte-Carlo simulations were run.</w:t>
       </w:r>
     </w:p>
     <w:p>
       <w:r>
-        <w:t>The random number seed for these runs was 70819614.</w:t>
+        <w:t>The random number seed for these runs was 1622842854.</w:t>
       </w:r>
     </w:p>
     <w:p>
@@ -283,7 +283,7 @@
               <w:jc w:val="right"/>
             </w:pPr>
             <w:r>
-              <w:t>(2,510,077; 5,078,943)</w:t>
+              <w:t>(2,515,918; 5,091,539)</w:t>
             </w:r>
           </w:p>
         </w:tc>
@@ -296,7 +296,7 @@
               <w:jc w:val="right"/>
             </w:pPr>
             <w:r>
-              <w:t>(6,487,640; 11,024,072)</w:t>
+              <w:t>(6,462,843; 11,034,492)</w:t>
             </w:r>
           </w:p>
         </w:tc>
@@ -391,7 +391,7 @@
               <w:jc w:val="right"/>
             </w:pPr>
             <w:r>
-              <w:t>(3,456,450; 4,279,445)</w:t>
+              <w:t>(3,452,587; 4,279,232)</w:t>
             </w:r>
           </w:p>
         </w:tc>
@@ -404,7 +404,7 @@
               <w:jc w:val="right"/>
             </w:pPr>
             <w:r>
-              <w:t>(7,700,214; 8,989,256)</w:t>
+              <w:t>(7,709,895; 8,985,296)</w:t>
             </w:r>
           </w:p>
         </w:tc>
@@ -607,7 +607,7 @@
               <w:jc w:val="right"/>
             </w:pPr>
             <w:r>
-              <w:t>(-1,366,659; 1,335,737)</w:t>
+              <w:t>(-1,366,948; 1,367,293)</w:t>
             </w:r>
           </w:p>
         </w:tc>
@@ -620,7 +620,7 @@
               <w:jc w:val="right"/>
             </w:pPr>
             <w:r>
-              <w:t>(2,086,003; 6,831,803)</w:t>
+              <w:t>(2,096,156; 6,841,390)</w:t>
             </w:r>
           </w:p>
         </w:tc>
@@ -823,7 +823,7 @@
               <w:jc w:val="right"/>
             </w:pPr>
             <w:r>
-              <w:t>(0.91; 4.86)</w:t>
+              <w:t>(0.92; 4.89)</w:t>
             </w:r>
           </w:p>
         </w:tc>
@@ -836,7 +836,7 @@
               <w:jc w:val="right"/>
             </w:pPr>
             <w:r>
-              <w:t>(4.33; 7.31)</w:t>
+              <w:t>(4.34; 7.32)</w:t>
             </w:r>
           </w:p>
         </w:tc>
@@ -931,7 +931,7 @@
               <w:jc w:val="right"/>
             </w:pPr>
             <w:r>
-              <w:t>(1.30; 2.73)</w:t>
+              <w:t>(1.30; 2.75)</w:t>
             </w:r>
           </w:p>
         </w:tc>
@@ -1147,7 +1147,7 @@
               <w:jc w:val="right"/>
             </w:pPr>
             <w:r>
-              <w:t>(-1,366,659; 1,335,737)</w:t>
+              <w:t>(-1,366,948; 1,367,293)</w:t>
             </w:r>
           </w:p>
         </w:tc>
@@ -1160,7 +1160,7 @@
               <w:jc w:val="right"/>
             </w:pPr>
             <w:r>
-              <w:t>(-1,898,759; 2,847,042)</w:t>
+              <w:t>(-1,888,606; 2,856,629)</w:t>
             </w:r>
           </w:p>
         </w:tc>
@@ -1268,7 +1268,7 @@
               <w:jc w:val="right"/>
             </w:pPr>
             <w:r>
-              <w:t>(-0.24; 0.39)</w:t>
+              <w:t>(-0.25; 0.39)</w:t>
             </w:r>
           </w:p>
         </w:tc>
@@ -1363,7 +1363,7 @@
               <w:jc w:val="right"/>
             </w:pPr>
             <w:r>
-              <w:t>(0.91; 4.86)</w:t>
+              <w:t>(0.92; 4.89)</w:t>
             </w:r>
           </w:p>
         </w:tc>
@@ -1376,7 +1376,7 @@
               <w:jc w:val="right"/>
             </w:pPr>
             <w:r>
-              <w:t>(1.61; 4.95)</w:t>
+              <w:t>(1.60; 4.95)</w:t>
             </w:r>
           </w:p>
         </w:tc>
@@ -1471,7 +1471,7 @@
               <w:jc w:val="right"/>
             </w:pPr>
             <w:r>
-              <w:t>(1.30; 2.73)</w:t>
+              <w:t>(1.30; 2.75)</w:t>
             </w:r>
           </w:p>
         </w:tc>
@@ -2990,7 +2990,7 @@
     </w:tbl>
     <w:p>
       <w:r>
-        <w:t>Retrofit Indirect Loss Reduction: Gaussian distribution with standard deviation of 600000</w:t>
+        <w:t>Retrofit Indirect Loss Reduction: Gaussian distribution with standard deviation of 600000.00</w:t>
       </w:r>
     </w:p>
     <w:p>
@@ -3000,7 +3000,7 @@
     </w:p>
     <w:p>
       <w:r>
-        <w:t>Retrofit Response and Recovery: Gaussian distribution with standard deviation of 180000</w:t>
+        <w:t>Retrofit Response and Recovery: Gaussian distribution with standard deviation of 180000.00</w:t>
       </w:r>
     </w:p>
     <w:p>
@@ -3667,7 +3667,7 @@
     </w:tbl>
     <w:p>
       <w:r>
-        <w:t>Retrofit Indirect Cost: Triangular distribution with a min of 475000 and a max of 750000</w:t>
+        <w:t>Retrofit Indirect Cost: Triangular distribution with a min of 475000.00 and a max of 750000.00</w:t>
       </w:r>
     </w:p>
     <w:p>
@@ -3677,7 +3677,7 @@
     </w:p>
     <w:p>
       <w:r>
-        <w:t>Retrofit Direct Cost: Triangular distribution with a min of 2850000 and a max of 3840000</w:t>
+        <w:t>Retrofit Direct Cost: Triangular distribution with a min of 2850000.00 and a max of 3840000.00</w:t>
       </w:r>
     </w:p>
     <w:p>
@@ -4294,7 +4294,7 @@
     </w:tbl>
     <w:p>
       <w:r>
-        <w:t>New Bridge Indirect Loss Reduction: Gaussian distribution with standard deviation of 1050000</w:t>
+        <w:t>New Bridge Indirect Loss Reduction: Gaussian distribution with standard deviation of 1050000.00</w:t>
       </w:r>
     </w:p>
     <w:p>
@@ -4304,7 +4304,7 @@
     </w:p>
     <w:p>
       <w:r>
-        <w:t>New Bridge Response and Recovery: Gaussian distribution with standard deviation of 300000</w:t>
+        <w:t>New Bridge Response and Recovery: Gaussian distribution with standard deviation of 300000.00</w:t>
       </w:r>
     </w:p>
     <w:p>
@@ -4597,7 +4597,7 @@
     </w:tbl>
     <w:p>
       <w:r>
-        <w:t>Reduced Commute Time: Triangular distribution with a min of 70000 and a max of 115000</w:t>
+        <w:t>Reduced Commute Time: Triangular distribution with a min of 70000.00 and a max of 115000.00</w:t>
       </w:r>
     </w:p>
     <w:p>
@@ -5296,7 +5296,7 @@
     </w:tbl>
     <w:p>
       <w:r>
-        <w:t>New Bridge OMR: Rectangular distribution with a min of 21375 and a max of 30000</w:t>
+        <w:t>New Bridge OMR: Rectangular distribution with a min of 21375.00 and a max of 30000.00</w:t>
       </w:r>
     </w:p>
     <w:p>
@@ -5306,7 +5306,7 @@
     </w:p>
     <w:p>
       <w:r>
-        <w:t>Additional Roadwork Indirect Cost: Triangular distribution with a min of 114000 and a max of 144000</w:t>
+        <w:t>Additional Roadwork Indirect Cost: Triangular distribution with a min of 114000.00 and a max of 144000.00</w:t>
       </w:r>
     </w:p>
     <w:p>
@@ -5316,7 +5316,7 @@
     </w:p>
     <w:p>
       <w:r>
-        <w:t>Bridge Construction Indirect Cost: Triangular distribution with a min of 166250 and a max of 224000</w:t>
+        <w:t>Bridge Construction Indirect Cost: Triangular distribution with a min of 166250.00 and a max of 224000.00</w:t>
       </w:r>
     </w:p>
     <w:p>
@@ -5326,7 +5326,7 @@
     </w:p>
     <w:p>
       <w:r>
-        <w:t>Additional Roadwork Direct Cost: Triangular distribution with a min of 2375000 and a max of 3000000</w:t>
+        <w:t>Additional Roadwork Direct Cost: Triangular distribution with a min of 2375000.00 and a max of 3000000.00</w:t>
       </w:r>
     </w:p>
     <w:p>
@@ -5336,7 +5336,7 @@
     </w:p>
     <w:p>
       <w:r>
-        <w:t>Bridge Construction Direct Cost: Triangular distribution with a min of 4037500 and a max of 5440000</w:t>
+        <w:t>Bridge Construction Direct Cost: Triangular distribution with a min of 4037500.00 and a max of 5440000.00</w:t>
       </w:r>
     </w:p>
     <w:p>
@@ -5346,7 +5346,7 @@
     </w:p>
     <w:p>
       <w:r>
-        <w:t>Additional Roadwork OMR: Rectangular distribution with a min of 3500 and a max of 4250</w:t>
+        <w:t>Additional Roadwork OMR: Rectangular distribution with a min of 3500.00 and a max of 4250.00</w:t>
       </w:r>
     </w:p>
     <w:p>

</xml_diff>

<commit_message>
Some run changes, a new logo, and changing SIR for BCR.
</commit_message>
<xml_diff>
--- a/Summary Files/RiverBend v2 MC.docx
+++ b/Summary Files/RiverBend v2 MC.docx
@@ -24,17 +24,17 @@
     </w:p>
     <w:p>
       <w:r>
-        <w:t>For Retrofit (Alternative 1) 13000 Monte-Carlo simulations were run.</w:t>
+        <w:t>For Retrofit (Alternative 1) 12000 Monte-Carlo simulations were run.</w:t>
       </w:r>
     </w:p>
     <w:p>
       <w:r>
-        <w:t>For New Bridge (Alternative 2) 12000 Monte-Carlo simulations were run.</w:t>
+        <w:t>For New Bridge (Alternative 2) 9000 Monte-Carlo simulations were run.</w:t>
       </w:r>
     </w:p>
     <w:p>
       <w:r>
-        <w:t>The random number seed for these runs was 1622842854.</w:t>
+        <w:t>The random number seed for these runs was 1845552156.</w:t>
       </w:r>
     </w:p>
     <w:p>
@@ -283,7 +283,7 @@
               <w:jc w:val="right"/>
             </w:pPr>
             <w:r>
-              <w:t>(2,515,918; 5,091,539)</w:t>
+              <w:t>(2,498,890; 5,081,529)</w:t>
             </w:r>
           </w:p>
         </w:tc>
@@ -296,7 +296,7 @@
               <w:jc w:val="right"/>
             </w:pPr>
             <w:r>
-              <w:t>(6,462,843; 11,034,492)</w:t>
+              <w:t>(6,432,061; 10,952,521)</w:t>
             </w:r>
           </w:p>
         </w:tc>
@@ -391,7 +391,7 @@
               <w:jc w:val="right"/>
             </w:pPr>
             <w:r>
-              <w:t>(3,452,587; 4,279,232)</w:t>
+              <w:t>(3,452,322; 4,288,263)</w:t>
             </w:r>
           </w:p>
         </w:tc>
@@ -404,7 +404,7 @@
               <w:jc w:val="right"/>
             </w:pPr>
             <w:r>
-              <w:t>(7,709,895; 8,985,296)</w:t>
+              <w:t>(7,712,053; 8,995,563)</w:t>
             </w:r>
           </w:p>
         </w:tc>
@@ -607,7 +607,7 @@
               <w:jc w:val="right"/>
             </w:pPr>
             <w:r>
-              <w:t>(-1,366,948; 1,367,293)</w:t>
+              <w:t>(-1,411,533; 1,352,193)</w:t>
             </w:r>
           </w:p>
         </w:tc>
@@ -620,7 +620,7 @@
               <w:jc w:val="right"/>
             </w:pPr>
             <w:r>
-              <w:t>(2,096,156; 6,841,390)</w:t>
+              <w:t>(2,053,995; 6,788,917)</w:t>
             </w:r>
           </w:p>
         </w:tc>
@@ -635,7 +635,7 @@
               <w:jc w:val="left"/>
             </w:pPr>
             <w:r>
-              <w:t>SIR with externalities(%)</w:t>
+              <w:t>BCR (%)</w:t>
             </w:r>
           </w:p>
         </w:tc>
@@ -648,7 +648,7 @@
               <w:jc w:val="right"/>
             </w:pPr>
             <w:r>
-              <w:t>No Valid SIR</w:t>
+              <w:t>No Valid BCR</w:t>
             </w:r>
           </w:p>
         </w:tc>
@@ -702,7 +702,7 @@
               <w:jc w:val="right"/>
             </w:pPr>
             <w:r>
-              <w:t>(No Valid SIR; No Valid SIR)</w:t>
+              <w:t>(No Valid BCR; No Valid BCR)</w:t>
             </w:r>
           </w:p>
         </w:tc>
@@ -715,7 +715,7 @@
               <w:jc w:val="right"/>
             </w:pPr>
             <w:r>
-              <w:t>(-0.35; 0.37)</w:t>
+              <w:t>(-0.36; 0.37)</w:t>
             </w:r>
           </w:p>
         </w:tc>
@@ -728,7 +728,7 @@
               <w:jc w:val="right"/>
             </w:pPr>
             <w:r>
-              <w:t>(0.27; 0.94)</w:t>
+              <w:t>(0.26; 0.93)</w:t>
             </w:r>
           </w:p>
         </w:tc>
@@ -743,7 +743,7 @@
               <w:jc w:val="left"/>
             </w:pPr>
             <w:r>
-              <w:t>IRR with externalities (%)</w:t>
+              <w:t>IRR (%)</w:t>
             </w:r>
           </w:p>
         </w:tc>
@@ -823,7 +823,7 @@
               <w:jc w:val="right"/>
             </w:pPr>
             <w:r>
-              <w:t>(0.92; 4.89)</w:t>
+              <w:t>(0.83; 4.87)</w:t>
             </w:r>
           </w:p>
         </w:tc>
@@ -836,7 +836,7 @@
               <w:jc w:val="right"/>
             </w:pPr>
             <w:r>
-              <w:t>(4.34; 7.32)</w:t>
+              <w:t>(4.31; 7.30)</w:t>
             </w:r>
           </w:p>
         </w:tc>
@@ -851,7 +851,7 @@
               <w:jc w:val="left"/>
             </w:pPr>
             <w:r>
-              <w:t>ROI with externalities (%)</w:t>
+              <w:t>ROI (%)</w:t>
             </w:r>
           </w:p>
         </w:tc>
@@ -931,7 +931,7 @@
               <w:jc w:val="right"/>
             </w:pPr>
             <w:r>
-              <w:t>(1.30; 2.75)</w:t>
+              <w:t>(1.28; 2.74)</w:t>
             </w:r>
           </w:p>
         </w:tc>
@@ -944,7 +944,7 @@
               <w:jc w:val="right"/>
             </w:pPr>
             <w:r>
-              <w:t>(2.49; 3.70)</w:t>
+              <w:t>(2.48; 3.69)</w:t>
             </w:r>
           </w:p>
         </w:tc>
@@ -959,7 +959,7 @@
               <w:jc w:val="left"/>
             </w:pPr>
             <w:r>
-              <w:t>Non-Disaster ROI with externalities (%)</w:t>
+              <w:t>Non-Disaster ROI (%)</w:t>
             </w:r>
           </w:p>
         </w:tc>
@@ -1053,546 +1053,6 @@
             </w:pPr>
             <w:r>
               <w:t>(1.38; 1.71)</w:t>
-            </w:r>
-          </w:p>
-        </w:tc>
-      </w:tr>
-      <w:tr>
-        <w:tc>
-          <w:tcPr>
-            <w:tcW w:type="dxa" w:w="2340"/>
-          </w:tcPr>
-          <w:p>
-            <w:pPr>
-              <w:jc w:val="left"/>
-            </w:pPr>
-            <w:r>
-              <w:t>Net ($)</w:t>
-            </w:r>
-          </w:p>
-        </w:tc>
-        <w:tc>
-          <w:tcPr>
-            <w:tcW w:type="dxa" w:w="2340"/>
-          </w:tcPr>
-          <w:p>
-            <w:pPr>
-              <w:jc w:val="right"/>
-            </w:pPr>
-            <w:r>
-              <w:t>0</w:t>
-            </w:r>
-          </w:p>
-        </w:tc>
-        <w:tc>
-          <w:tcPr>
-            <w:tcW w:type="dxa" w:w="2340"/>
-          </w:tcPr>
-          <w:p>
-            <w:pPr>
-              <w:jc w:val="right"/>
-            </w:pPr>
-            <w:r>
-              <w:t>295,704</w:t>
-            </w:r>
-          </w:p>
-        </w:tc>
-        <w:tc>
-          <w:tcPr>
-            <w:tcW w:type="dxa" w:w="2340"/>
-          </w:tcPr>
-          <w:p>
-            <w:pPr>
-              <w:jc w:val="right"/>
-            </w:pPr>
-            <w:r>
-              <w:t>1,082,198</w:t>
-            </w:r>
-          </w:p>
-        </w:tc>
-      </w:tr>
-      <w:tr>
-        <w:tc>
-          <w:tcPr>
-            <w:tcW w:type="dxa" w:w="2340"/>
-          </w:tcPr>
-          <w:p>
-            <w:pPr>
-              <w:jc w:val="left"/>
-            </w:pPr>
-            <w:r>
-              <w:t>(Lower Bound, Upper Bound) ($)</w:t>
-            </w:r>
-          </w:p>
-        </w:tc>
-        <w:tc>
-          <w:tcPr>
-            <w:tcW w:type="dxa" w:w="2340"/>
-          </w:tcPr>
-          <w:p>
-            <w:pPr>
-              <w:jc w:val="right"/>
-            </w:pPr>
-            <w:r>
-              <w:t>(0; 0)</w:t>
-            </w:r>
-          </w:p>
-        </w:tc>
-        <w:tc>
-          <w:tcPr>
-            <w:tcW w:type="dxa" w:w="2340"/>
-          </w:tcPr>
-          <w:p>
-            <w:pPr>
-              <w:jc w:val="right"/>
-            </w:pPr>
-            <w:r>
-              <w:t>(-1,366,948; 1,367,293)</w:t>
-            </w:r>
-          </w:p>
-        </w:tc>
-        <w:tc>
-          <w:tcPr>
-            <w:tcW w:type="dxa" w:w="2340"/>
-          </w:tcPr>
-          <w:p>
-            <w:pPr>
-              <w:jc w:val="right"/>
-            </w:pPr>
-            <w:r>
-              <w:t>(-1,888,606; 2,856,629)</w:t>
-            </w:r>
-          </w:p>
-        </w:tc>
-      </w:tr>
-      <w:tr>
-        <w:tc>
-          <w:tcPr>
-            <w:tcW w:type="dxa" w:w="2340"/>
-          </w:tcPr>
-          <w:p>
-            <w:pPr>
-              <w:jc w:val="left"/>
-            </w:pPr>
-            <w:r>
-              <w:t>SIR (%)</w:t>
-            </w:r>
-          </w:p>
-        </w:tc>
-        <w:tc>
-          <w:tcPr>
-            <w:tcW w:type="dxa" w:w="2340"/>
-          </w:tcPr>
-          <w:p>
-            <w:pPr>
-              <w:jc w:val="right"/>
-            </w:pPr>
-            <w:r>
-              <w:t>No Valid SIR</w:t>
-            </w:r>
-          </w:p>
-        </w:tc>
-        <w:tc>
-          <w:tcPr>
-            <w:tcW w:type="dxa" w:w="2340"/>
-          </w:tcPr>
-          <w:p>
-            <w:pPr>
-              <w:jc w:val="right"/>
-            </w:pPr>
-            <w:r>
-              <w:t>0.08</w:t>
-            </w:r>
-          </w:p>
-        </w:tc>
-        <w:tc>
-          <w:tcPr>
-            <w:tcW w:type="dxa" w:w="2340"/>
-          </w:tcPr>
-          <w:p>
-            <w:pPr>
-              <w:jc w:val="right"/>
-            </w:pPr>
-            <w:r>
-              <w:t>0.15</w:t>
-            </w:r>
-          </w:p>
-        </w:tc>
-      </w:tr>
-      <w:tr>
-        <w:tc>
-          <w:tcPr>
-            <w:tcW w:type="dxa" w:w="2340"/>
-          </w:tcPr>
-          <w:p>
-            <w:pPr>
-              <w:jc w:val="left"/>
-            </w:pPr>
-            <w:r>
-              <w:t>(Lower Bound, Upper Bound) ($)</w:t>
-            </w:r>
-          </w:p>
-        </w:tc>
-        <w:tc>
-          <w:tcPr>
-            <w:tcW w:type="dxa" w:w="2340"/>
-          </w:tcPr>
-          <w:p>
-            <w:pPr>
-              <w:jc w:val="right"/>
-            </w:pPr>
-            <w:r>
-              <w:t>(No Valid SIR; No Valid SIR)</w:t>
-            </w:r>
-          </w:p>
-        </w:tc>
-        <w:tc>
-          <w:tcPr>
-            <w:tcW w:type="dxa" w:w="2340"/>
-          </w:tcPr>
-          <w:p>
-            <w:pPr>
-              <w:jc w:val="right"/>
-            </w:pPr>
-            <w:r>
-              <w:t>(-0.35; 0.37)</w:t>
-            </w:r>
-          </w:p>
-        </w:tc>
-        <w:tc>
-          <w:tcPr>
-            <w:tcW w:type="dxa" w:w="2340"/>
-          </w:tcPr>
-          <w:p>
-            <w:pPr>
-              <w:jc w:val="right"/>
-            </w:pPr>
-            <w:r>
-              <w:t>(-0.25; 0.39)</w:t>
-            </w:r>
-          </w:p>
-        </w:tc>
-      </w:tr>
-      <w:tr>
-        <w:tc>
-          <w:tcPr>
-            <w:tcW w:type="dxa" w:w="2340"/>
-          </w:tcPr>
-          <w:p>
-            <w:pPr>
-              <w:jc w:val="left"/>
-            </w:pPr>
-            <w:r>
-              <w:t>IRR (%)</w:t>
-            </w:r>
-          </w:p>
-        </w:tc>
-        <w:tc>
-          <w:tcPr>
-            <w:tcW w:type="dxa" w:w="2340"/>
-          </w:tcPr>
-          <w:p>
-            <w:pPr>
-              <w:jc w:val="right"/>
-            </w:pPr>
-            <w:r>
-              <w:t>---</w:t>
-            </w:r>
-          </w:p>
-        </w:tc>
-        <w:tc>
-          <w:tcPr>
-            <w:tcW w:type="dxa" w:w="2340"/>
-          </w:tcPr>
-          <w:p>
-            <w:pPr>
-              <w:jc w:val="right"/>
-            </w:pPr>
-            <w:r>
-              <w:t>3.45</w:t>
-            </w:r>
-          </w:p>
-        </w:tc>
-        <w:tc>
-          <w:tcPr>
-            <w:tcW w:type="dxa" w:w="2340"/>
-          </w:tcPr>
-          <w:p>
-            <w:pPr>
-              <w:jc w:val="right"/>
-            </w:pPr>
-            <w:r>
-              <w:t>3.79</w:t>
-            </w:r>
-          </w:p>
-        </w:tc>
-      </w:tr>
-      <w:tr>
-        <w:tc>
-          <w:tcPr>
-            <w:tcW w:type="dxa" w:w="2340"/>
-          </w:tcPr>
-          <w:p>
-            <w:pPr>
-              <w:jc w:val="left"/>
-            </w:pPr>
-            <w:r>
-              <w:t>(Lower Bound, Upper Bound) ($)</w:t>
-            </w:r>
-          </w:p>
-        </w:tc>
-        <w:tc>
-          <w:tcPr>
-            <w:tcW w:type="dxa" w:w="2340"/>
-          </w:tcPr>
-          <w:p>
-            <w:pPr>
-              <w:jc w:val="right"/>
-            </w:pPr>
-            <w:r>
-              <w:t>(---; ---)</w:t>
-            </w:r>
-          </w:p>
-        </w:tc>
-        <w:tc>
-          <w:tcPr>
-            <w:tcW w:type="dxa" w:w="2340"/>
-          </w:tcPr>
-          <w:p>
-            <w:pPr>
-              <w:jc w:val="right"/>
-            </w:pPr>
-            <w:r>
-              <w:t>(0.92; 4.89)</w:t>
-            </w:r>
-          </w:p>
-        </w:tc>
-        <w:tc>
-          <w:tcPr>
-            <w:tcW w:type="dxa" w:w="2340"/>
-          </w:tcPr>
-          <w:p>
-            <w:pPr>
-              <w:jc w:val="right"/>
-            </w:pPr>
-            <w:r>
-              <w:t>(1.60; 4.95)</w:t>
-            </w:r>
-          </w:p>
-        </w:tc>
-      </w:tr>
-      <w:tr>
-        <w:tc>
-          <w:tcPr>
-            <w:tcW w:type="dxa" w:w="2340"/>
-          </w:tcPr>
-          <w:p>
-            <w:pPr>
-              <w:jc w:val="left"/>
-            </w:pPr>
-            <w:r>
-              <w:t>ROI (%)</w:t>
-            </w:r>
-          </w:p>
-        </w:tc>
-        <w:tc>
-          <w:tcPr>
-            <w:tcW w:type="dxa" w:w="2340"/>
-          </w:tcPr>
-          <w:p>
-            <w:pPr>
-              <w:jc w:val="right"/>
-            </w:pPr>
-            <w:r>
-              <w:t>No Valid ROI</w:t>
-            </w:r>
-          </w:p>
-        </w:tc>
-        <w:tc>
-          <w:tcPr>
-            <w:tcW w:type="dxa" w:w="2340"/>
-          </w:tcPr>
-          <w:p>
-            <w:pPr>
-              <w:jc w:val="right"/>
-            </w:pPr>
-            <w:r>
-              <w:t>2.17</w:t>
-            </w:r>
-          </w:p>
-        </w:tc>
-        <w:tc>
-          <w:tcPr>
-            <w:tcW w:type="dxa" w:w="2340"/>
-          </w:tcPr>
-          <w:p>
-            <w:pPr>
-              <w:jc w:val="right"/>
-            </w:pPr>
-            <w:r>
-              <w:t>2.28</w:t>
-            </w:r>
-          </w:p>
-        </w:tc>
-      </w:tr>
-      <w:tr>
-        <w:tc>
-          <w:tcPr>
-            <w:tcW w:type="dxa" w:w="2340"/>
-          </w:tcPr>
-          <w:p>
-            <w:pPr>
-              <w:jc w:val="left"/>
-            </w:pPr>
-            <w:r>
-              <w:t>(Lower Bound, Upper Bound) ($)</w:t>
-            </w:r>
-          </w:p>
-        </w:tc>
-        <w:tc>
-          <w:tcPr>
-            <w:tcW w:type="dxa" w:w="2340"/>
-          </w:tcPr>
-          <w:p>
-            <w:pPr>
-              <w:jc w:val="right"/>
-            </w:pPr>
-            <w:r>
-              <w:t>(No Valid ROI; No Valid ROI)</w:t>
-            </w:r>
-          </w:p>
-        </w:tc>
-        <w:tc>
-          <w:tcPr>
-            <w:tcW w:type="dxa" w:w="2340"/>
-          </w:tcPr>
-          <w:p>
-            <w:pPr>
-              <w:jc w:val="right"/>
-            </w:pPr>
-            <w:r>
-              <w:t>(1.30; 2.75)</w:t>
-            </w:r>
-          </w:p>
-        </w:tc>
-        <w:tc>
-          <w:tcPr>
-            <w:tcW w:type="dxa" w:w="2340"/>
-          </w:tcPr>
-          <w:p>
-            <w:pPr>
-              <w:jc w:val="right"/>
-            </w:pPr>
-            <w:r>
-              <w:t>(1.55; 2.71)</w:t>
-            </w:r>
-          </w:p>
-        </w:tc>
-      </w:tr>
-      <w:tr>
-        <w:tc>
-          <w:tcPr>
-            <w:tcW w:type="dxa" w:w="2340"/>
-          </w:tcPr>
-          <w:p>
-            <w:pPr>
-              <w:jc w:val="left"/>
-            </w:pPr>
-            <w:r>
-              <w:t>Non-Disaster ROI (%)</w:t>
-            </w:r>
-          </w:p>
-        </w:tc>
-        <w:tc>
-          <w:tcPr>
-            <w:tcW w:type="dxa" w:w="2340"/>
-          </w:tcPr>
-          <w:p>
-            <w:pPr>
-              <w:jc w:val="right"/>
-            </w:pPr>
-            <w:r>
-              <w:t>No Valid ROI</w:t>
-            </w:r>
-          </w:p>
-        </w:tc>
-        <w:tc>
-          <w:tcPr>
-            <w:tcW w:type="dxa" w:w="2340"/>
-          </w:tcPr>
-          <w:p>
-            <w:pPr>
-              <w:jc w:val="right"/>
-            </w:pPr>
-            <w:r>
-              <w:t>0.00%</w:t>
-            </w:r>
-          </w:p>
-        </w:tc>
-        <w:tc>
-          <w:tcPr>
-            <w:tcW w:type="dxa" w:w="2340"/>
-          </w:tcPr>
-          <w:p>
-            <w:pPr>
-              <w:jc w:val="right"/>
-            </w:pPr>
-            <w:r>
-              <w:t>0.66%</w:t>
-            </w:r>
-          </w:p>
-        </w:tc>
-      </w:tr>
-      <w:tr>
-        <w:tc>
-          <w:tcPr>
-            <w:tcW w:type="dxa" w:w="2340"/>
-          </w:tcPr>
-          <w:p>
-            <w:pPr>
-              <w:jc w:val="left"/>
-            </w:pPr>
-            <w:r>
-              <w:t>(Lower Bound, Upper Bound) ($)</w:t>
-            </w:r>
-          </w:p>
-        </w:tc>
-        <w:tc>
-          <w:tcPr>
-            <w:tcW w:type="dxa" w:w="2340"/>
-          </w:tcPr>
-          <w:p>
-            <w:pPr>
-              <w:jc w:val="right"/>
-            </w:pPr>
-            <w:r>
-              <w:t>(No Valid ROI; No Valid ROI)</w:t>
-            </w:r>
-          </w:p>
-        </w:tc>
-        <w:tc>
-          <w:tcPr>
-            <w:tcW w:type="dxa" w:w="2340"/>
-          </w:tcPr>
-          <w:p>
-            <w:pPr>
-              <w:jc w:val="right"/>
-            </w:pPr>
-            <w:r>
-              <w:t>(0.00; 0.00)</w:t>
-            </w:r>
-          </w:p>
-        </w:tc>
-        <w:tc>
-          <w:tcPr>
-            <w:tcW w:type="dxa" w:w="2340"/>
-          </w:tcPr>
-          <w:p>
-            <w:pPr>
-              <w:jc w:val="right"/>
-            </w:pPr>
-            <w:r>
-              <w:t>(0.46; 0.70)</w:t>
             </w:r>
           </w:p>
         </w:tc>
@@ -2990,7 +2450,7 @@
     </w:tbl>
     <w:p>
       <w:r>
-        <w:t>Retrofit Indirect Loss Reduction: Gaussian distribution with standard deviation of 600000.00</w:t>
+        <w:t>Retrofit Indirect Loss Reduction: Gaussian distribution with standard deviation of 600000</w:t>
       </w:r>
     </w:p>
     <w:p>
@@ -3000,7 +2460,7 @@
     </w:p>
     <w:p>
       <w:r>
-        <w:t>Retrofit Response and Recovery: Gaussian distribution with standard deviation of 180000.00</w:t>
+        <w:t>Retrofit Response and Recovery: Gaussian distribution with standard deviation of 180000</w:t>
       </w:r>
     </w:p>
     <w:p>
@@ -3667,7 +3127,7 @@
     </w:tbl>
     <w:p>
       <w:r>
-        <w:t>Retrofit Indirect Cost: Triangular distribution with a min of 475000.00 and a max of 750000.00</w:t>
+        <w:t>Retrofit Indirect Cost: Triangular distribution with a min of 475000 and a max of 750000</w:t>
       </w:r>
     </w:p>
     <w:p>
@@ -3677,7 +3137,7 @@
     </w:p>
     <w:p>
       <w:r>
-        <w:t>Retrofit Direct Cost: Triangular distribution with a min of 2850000.00 and a max of 3840000.00</w:t>
+        <w:t>Retrofit Direct Cost: Triangular distribution with a min of 2850000 and a max of 3840000</w:t>
       </w:r>
     </w:p>
     <w:p>
@@ -4294,7 +3754,7 @@
     </w:tbl>
     <w:p>
       <w:r>
-        <w:t>New Bridge Indirect Loss Reduction: Gaussian distribution with standard deviation of 1050000.00</w:t>
+        <w:t>New Bridge Indirect Loss Reduction: Gaussian distribution with standard deviation of 1050000</w:t>
       </w:r>
     </w:p>
     <w:p>
@@ -4304,7 +3764,7 @@
     </w:p>
     <w:p>
       <w:r>
-        <w:t>New Bridge Response and Recovery: Gaussian distribution with standard deviation of 300000.00</w:t>
+        <w:t>New Bridge Response and Recovery: Gaussian distribution with standard deviation of 300000</w:t>
       </w:r>
     </w:p>
     <w:p>
@@ -4597,7 +4057,7 @@
     </w:tbl>
     <w:p>
       <w:r>
-        <w:t>Reduced Commute Time: Triangular distribution with a min of 70000.00 and a max of 115000.00</w:t>
+        <w:t>Reduced Commute Time: Triangular distribution with a min of 70000 and a max of 115000</w:t>
       </w:r>
     </w:p>
     <w:p>
@@ -5296,7 +4756,7 @@
     </w:tbl>
     <w:p>
       <w:r>
-        <w:t>New Bridge OMR: Rectangular distribution with a min of 21375.00 and a max of 30000.00</w:t>
+        <w:t>New Bridge OMR: Rectangular distribution with a min of 21375 and a max of 30000</w:t>
       </w:r>
     </w:p>
     <w:p>
@@ -5306,7 +4766,7 @@
     </w:p>
     <w:p>
       <w:r>
-        <w:t>Additional Roadwork Indirect Cost: Triangular distribution with a min of 114000.00 and a max of 144000.00</w:t>
+        <w:t>Additional Roadwork Indirect Cost: Triangular distribution with a min of 114000 and a max of 144000</w:t>
       </w:r>
     </w:p>
     <w:p>
@@ -5316,7 +4776,7 @@
     </w:p>
     <w:p>
       <w:r>
-        <w:t>Bridge Construction Indirect Cost: Triangular distribution with a min of 166250.00 and a max of 224000.00</w:t>
+        <w:t>Bridge Construction Indirect Cost: Triangular distribution with a min of 166250 and a max of 224000</w:t>
       </w:r>
     </w:p>
     <w:p>
@@ -5326,7 +4786,7 @@
     </w:p>
     <w:p>
       <w:r>
-        <w:t>Additional Roadwork Direct Cost: Triangular distribution with a min of 2375000.00 and a max of 3000000.00</w:t>
+        <w:t>Additional Roadwork Direct Cost: Triangular distribution with a min of 2375000 and a max of 3000000</w:t>
       </w:r>
     </w:p>
     <w:p>
@@ -5336,7 +4796,7 @@
     </w:p>
     <w:p>
       <w:r>
-        <w:t>Bridge Construction Direct Cost: Triangular distribution with a min of 4037500.00 and a max of 5440000.00</w:t>
+        <w:t>Bridge Construction Direct Cost: Triangular distribution with a min of 4037500 and a max of 5440000</w:t>
       </w:r>
     </w:p>
     <w:p>
@@ -5346,7 +4806,7 @@
     </w:p>
     <w:p>
       <w:r>
-        <w:t>Additional Roadwork OMR: Rectangular distribution with a min of 3500.00 and a max of 4250.00</w:t>
+        <w:t>Additional Roadwork OMR: Rectangular distribution with a min of 3500 and a max of 4250</w:t>
       </w:r>
     </w:p>
     <w:p>

</xml_diff>